<commit_message>
Pratica Flexbox e Align Items
</commit_message>
<xml_diff>
--- a/Modulo 2/CSS 3.docx
+++ b/Modulo 2/CSS 3.docx
@@ -101,20 +101,24 @@
         <w:jc w:val="both"/>
       </w:pPr>
       <w:r>
-        <w:t>E há um último detalhe nesse exemplo: a pseudo-classe. Elementos HTML sofrem alterações causadas pela interação do usuário, como mover o mouse por cima ou clicar nesse elemento.</w:t>
-      </w:r>
-    </w:p>
-    <w:p>
-      <w:pPr>
-        <w:spacing w:after="0" w:line="240" w:lineRule="auto"/>
-        <w:jc w:val="both"/>
-      </w:pPr>
-    </w:p>
-    <w:p>
-      <w:pPr>
-        <w:spacing w:after="0" w:line="240" w:lineRule="auto"/>
-        <w:jc w:val="both"/>
-      </w:pPr>
+        <w:t xml:space="preserve">E há um último detalhe nesse exemplo: a </w:t>
+      </w:r>
+      <w:proofErr w:type="spellStart"/>
+      <w:r>
+        <w:t>pseudo-classe</w:t>
+      </w:r>
+      <w:proofErr w:type="spellEnd"/>
+      <w:r>
+        <w:t>. Elementos HTML sofrem alterações causadas pela interação do usuário, como mover o mouse por cima ou clicar nesse elemento.</w:t>
+      </w:r>
+    </w:p>
+    <w:p>
+      <w:pPr>
+        <w:spacing w:after="0" w:line="240" w:lineRule="auto"/>
+        <w:jc w:val="both"/>
+      </w:pPr>
+    </w:p>
+    <w:p>
       <w:r>
         <w:t>O a:hover do exemplo significa que a âncora também terá essa aparência quando o usuário passar o mouse por cima de um hyperlink.</w:t>
       </w:r>
@@ -170,22 +174,38 @@
         <w:jc w:val="both"/>
       </w:pPr>
       <w:r>
-        <w:t>Para ficar mais tangível vamos relembrar um pouco o site que começamos a fazer no módulo passado, ele tinha vários elementos header, mas não vamos querer que o header principal tenha a mesma formatação que o header de uma postagem, é aí que entram os IDs e Classes.</w:t>
-      </w:r>
-    </w:p>
-    <w:p>
-      <w:pPr>
-        <w:spacing w:after="0" w:line="240" w:lineRule="auto"/>
-        <w:jc w:val="both"/>
-      </w:pPr>
-    </w:p>
-    <w:p>
-      <w:pPr>
-        <w:spacing w:after="0" w:line="240" w:lineRule="auto"/>
-        <w:jc w:val="both"/>
-      </w:pPr>
-      <w:r>
-        <w:t xml:space="preserve">O seletor que vimos no primeiro exemplo é um seletor de tipo, pois ele representa um elemento HTML, e com IDs e Classes podemos representar qualquer tipo de </w:t>
+        <w:t xml:space="preserve">Para ficar mais tangível vamos relembrar um pouco o site que começamos a fazer no módulo passado, ele tinha vários elementos header, mas não vamos querer que o header principal tenha a mesma formatação que o header de uma postagem, é aí que entram os </w:t>
+      </w:r>
+      <w:proofErr w:type="spellStart"/>
+      <w:r>
+        <w:t>IDs</w:t>
+      </w:r>
+      <w:proofErr w:type="spellEnd"/>
+      <w:r>
+        <w:t xml:space="preserve"> e Classes.</w:t>
+      </w:r>
+    </w:p>
+    <w:p>
+      <w:pPr>
+        <w:spacing w:after="0" w:line="240" w:lineRule="auto"/>
+        <w:jc w:val="both"/>
+      </w:pPr>
+    </w:p>
+    <w:p>
+      <w:pPr>
+        <w:spacing w:after="0" w:line="240" w:lineRule="auto"/>
+        <w:jc w:val="both"/>
+      </w:pPr>
+      <w:r>
+        <w:t xml:space="preserve">O seletor que vimos no primeiro exemplo é um seletor de tipo, pois ele representa um elemento HTML, e com </w:t>
+      </w:r>
+      <w:proofErr w:type="spellStart"/>
+      <w:r>
+        <w:t>IDs</w:t>
+      </w:r>
+      <w:proofErr w:type="spellEnd"/>
+      <w:r>
+        <w:t xml:space="preserve"> e Classes podemos representar qualquer tipo de </w:t>
       </w:r>
       <w:proofErr w:type="gramStart"/>
       <w:r>
@@ -208,22 +228,38 @@
         <w:jc w:val="both"/>
       </w:pPr>
       <w:r>
-        <w:t>ID: é representado pelo símbolo # (hash) seguido de um nome para esse ID.</w:t>
-      </w:r>
-    </w:p>
-    <w:p>
-      <w:pPr>
-        <w:spacing w:after="0" w:line="240" w:lineRule="auto"/>
-        <w:jc w:val="both"/>
-      </w:pPr>
-    </w:p>
-    <w:p>
-      <w:pPr>
-        <w:spacing w:after="0" w:line="240" w:lineRule="auto"/>
-        <w:jc w:val="both"/>
-      </w:pPr>
-      <w:r>
-        <w:t>Classe: a classe é representada de forma parecida do ID, mas é precedida por um ponto em vez do hash.</w:t>
+        <w:t>ID: é representado pelo símbolo # (</w:t>
+      </w:r>
+      <w:proofErr w:type="spellStart"/>
+      <w:r>
+        <w:t>hash</w:t>
+      </w:r>
+      <w:proofErr w:type="spellEnd"/>
+      <w:r>
+        <w:t>) seguido de um nome para esse ID.</w:t>
+      </w:r>
+    </w:p>
+    <w:p>
+      <w:pPr>
+        <w:spacing w:after="0" w:line="240" w:lineRule="auto"/>
+        <w:jc w:val="both"/>
+      </w:pPr>
+    </w:p>
+    <w:p>
+      <w:pPr>
+        <w:spacing w:after="0" w:line="240" w:lineRule="auto"/>
+        <w:jc w:val="both"/>
+      </w:pPr>
+      <w:r>
+        <w:t xml:space="preserve">Classe: a classe é representada de forma parecida do ID, mas é precedida por um ponto em vez do </w:t>
+      </w:r>
+      <w:proofErr w:type="spellStart"/>
+      <w:r>
+        <w:t>hash</w:t>
+      </w:r>
+      <w:proofErr w:type="spellEnd"/>
+      <w:r>
+        <w:t>.</w:t>
       </w:r>
     </w:p>
     <w:p>
@@ -292,23 +328,78 @@
         <w:jc w:val="both"/>
       </w:pPr>
       <w:r>
-        <w:t>No módulo de HTML descobrimos que podemos adicionar CSS de duas formas, com o elemento style, e assim suas regras ficarão no arquivo HTML, ou podemos criar um arquivo CSS e adicioná-lo na página através do elemento link, e é essa forma que usaremos.</w:t>
-      </w:r>
-    </w:p>
-    <w:p>
-      <w:pPr>
-        <w:spacing w:after="0" w:line="240" w:lineRule="auto"/>
-        <w:jc w:val="both"/>
-      </w:pPr>
-    </w:p>
-    <w:p>
-      <w:pPr>
-        <w:spacing w:after="0" w:line="240" w:lineRule="auto"/>
-        <w:jc w:val="both"/>
-      </w:pPr>
-      <w:r>
-        <w:lastRenderedPageBreak/>
-        <w:t>Crie um elemento link dentro do head do seu arquivo e adicione os atributos rel="stylesheet" e href="style.css", o rel denota o tipo de arquivo que estamos incluindo na página e o href é o caminho para o arquivo. E na mesma pasta do arquivo HTML crie um arquivo chamado style.css.</w:t>
+        <w:t xml:space="preserve">No módulo de HTML descobrimos que podemos adicionar CSS de duas formas, com o elemento </w:t>
+      </w:r>
+      <w:proofErr w:type="spellStart"/>
+      <w:r>
+        <w:t>style</w:t>
+      </w:r>
+      <w:proofErr w:type="spellEnd"/>
+      <w:r>
+        <w:t>, e assim suas regras ficarão no arquivo HTML, ou podemos criar um arquivo CSS e adicioná-lo na página através do elemento link, e é essa forma que usaremos.</w:t>
+      </w:r>
+    </w:p>
+    <w:p>
+      <w:pPr>
+        <w:spacing w:after="0" w:line="240" w:lineRule="auto"/>
+        <w:jc w:val="both"/>
+      </w:pPr>
+    </w:p>
+    <w:p>
+      <w:pPr>
+        <w:spacing w:after="0" w:line="240" w:lineRule="auto"/>
+        <w:jc w:val="both"/>
+      </w:pPr>
+      <w:r>
+        <w:t xml:space="preserve">Crie um elemento link dentro do </w:t>
+      </w:r>
+      <w:proofErr w:type="spellStart"/>
+      <w:r>
+        <w:t>head</w:t>
+      </w:r>
+      <w:proofErr w:type="spellEnd"/>
+      <w:r>
+        <w:t xml:space="preserve"> do seu arquivo e adicione os atributos </w:t>
+      </w:r>
+      <w:proofErr w:type="spellStart"/>
+      <w:r>
+        <w:t>rel</w:t>
+      </w:r>
+      <w:proofErr w:type="spellEnd"/>
+      <w:r>
+        <w:t>="</w:t>
+      </w:r>
+      <w:proofErr w:type="spellStart"/>
+      <w:r>
+        <w:t>stylesheet</w:t>
+      </w:r>
+      <w:proofErr w:type="spellEnd"/>
+      <w:r>
+        <w:t xml:space="preserve">" e </w:t>
+      </w:r>
+      <w:proofErr w:type="spellStart"/>
+      <w:r>
+        <w:t>href</w:t>
+      </w:r>
+      <w:proofErr w:type="spellEnd"/>
+      <w:r>
+        <w:t xml:space="preserve">="style.css", o </w:t>
+      </w:r>
+      <w:proofErr w:type="spellStart"/>
+      <w:r>
+        <w:t>rel</w:t>
+      </w:r>
+      <w:proofErr w:type="spellEnd"/>
+      <w:r>
+        <w:t xml:space="preserve"> denota o tipo de arquivo que estamos incluindo na página e o </w:t>
+      </w:r>
+      <w:proofErr w:type="spellStart"/>
+      <w:r>
+        <w:t>href</w:t>
+      </w:r>
+      <w:proofErr w:type="spellEnd"/>
+      <w:r>
+        <w:t xml:space="preserve"> é o caminho para o arquivo. E na mesma pasta do arquivo HTML crie um arquivo chamado style.css.</w:t>
       </w:r>
     </w:p>
     <w:p>
@@ -327,11 +418,24 @@
       </w:r>
       <w:proofErr w:type="gramStart"/>
       <w:r>
-        <w:t>classes .subtitle</w:t>
-      </w:r>
+        <w:t>classes .</w:t>
+      </w:r>
+      <w:proofErr w:type="spellStart"/>
+      <w:r>
+        <w:t>subtitle</w:t>
+      </w:r>
+      <w:proofErr w:type="spellEnd"/>
       <w:proofErr w:type="gramEnd"/>
       <w:r>
-        <w:t xml:space="preserve"> e .post_title ao h2 e h3, respectivamente.</w:t>
+        <w:t xml:space="preserve"> e .</w:t>
+      </w:r>
+      <w:proofErr w:type="spellStart"/>
+      <w:r>
+        <w:t>post_title</w:t>
+      </w:r>
+      <w:proofErr w:type="spellEnd"/>
+      <w:r>
+        <w:t xml:space="preserve"> ao h2 e h3, respectivamente.</w:t>
       </w:r>
     </w:p>
     <w:p>
@@ -393,32 +497,53 @@
       </w:r>
       <w:proofErr w:type="gramEnd"/>
       <w:r>
-        <w:t xml:space="preserve"> uma caixa retangular, isso é o box-model. E com CSS nós alteramos a aparência dessa caixa (largura, altura, cor de fundo, etc.). Essa caixa é composta por 4 áreas: o conteúdo, o padding, a borda e a margem.</w:t>
-      </w:r>
-    </w:p>
-    <w:p>
-      <w:pPr>
-        <w:spacing w:after="0" w:line="240" w:lineRule="auto"/>
-        <w:jc w:val="both"/>
-      </w:pPr>
-    </w:p>
-    <w:p>
-      <w:pPr>
-        <w:spacing w:after="0" w:line="240" w:lineRule="auto"/>
-        <w:jc w:val="both"/>
-      </w:pPr>
-      <w:r>
-        <w:t>As margens (margin) são espaçamentos entre elementos;</w:t>
-      </w:r>
-    </w:p>
-    <w:p>
-      <w:pPr>
-        <w:spacing w:after="0" w:line="240" w:lineRule="auto"/>
-        <w:jc w:val="both"/>
-      </w:pPr>
-      <w:r>
-        <w:t>As bordas (border</w:t>
-      </w:r>
+        <w:t xml:space="preserve"> uma caixa retangular, isso é o box-model. E com CSS nós alteramos a aparência dessa caixa (largura, altura, cor de fundo, etc.). Essa caixa é composta por 4 áreas: o conteúdo, o </w:t>
+      </w:r>
+      <w:proofErr w:type="spellStart"/>
+      <w:r>
+        <w:t>padding</w:t>
+      </w:r>
+      <w:proofErr w:type="spellEnd"/>
+      <w:r>
+        <w:t>, a borda e a margem.</w:t>
+      </w:r>
+    </w:p>
+    <w:p>
+      <w:pPr>
+        <w:spacing w:after="0" w:line="240" w:lineRule="auto"/>
+        <w:jc w:val="both"/>
+      </w:pPr>
+    </w:p>
+    <w:p>
+      <w:pPr>
+        <w:spacing w:after="0" w:line="240" w:lineRule="auto"/>
+        <w:jc w:val="both"/>
+      </w:pPr>
+      <w:r>
+        <w:t>As margens (</w:t>
+      </w:r>
+      <w:proofErr w:type="spellStart"/>
+      <w:r>
+        <w:t>margin</w:t>
+      </w:r>
+      <w:proofErr w:type="spellEnd"/>
+      <w:r>
+        <w:t>) são espaçamentos entre elementos;</w:t>
+      </w:r>
+    </w:p>
+    <w:p>
+      <w:pPr>
+        <w:spacing w:after="0" w:line="240" w:lineRule="auto"/>
+        <w:jc w:val="both"/>
+      </w:pPr>
+      <w:r>
+        <w:t>As bordas (</w:t>
+      </w:r>
+      <w:proofErr w:type="spellStart"/>
+      <w:r>
+        <w:t>border</w:t>
+      </w:r>
+      <w:proofErr w:type="spellEnd"/>
       <w:proofErr w:type="gramStart"/>
       <w:r>
         <w:t>) ;</w:t>
@@ -431,16 +556,32 @@
         <w:jc w:val="both"/>
       </w:pPr>
       <w:r>
-        <w:t>O padding é um espaçamento entre as bordas e o conteúdo, a diferença para as margens é que declarações de imagem de fundo funcionam nele;</w:t>
-      </w:r>
-    </w:p>
-    <w:p>
-      <w:pPr>
-        <w:spacing w:after="0" w:line="240" w:lineRule="auto"/>
-        <w:jc w:val="both"/>
-      </w:pPr>
-      <w:r>
-        <w:t>O conteúdo (content) é o que o seu bloco representa, um texto, uma imagem, um vídeo;</w:t>
+        <w:t xml:space="preserve">O </w:t>
+      </w:r>
+      <w:proofErr w:type="spellStart"/>
+      <w:r>
+        <w:t>padding</w:t>
+      </w:r>
+      <w:proofErr w:type="spellEnd"/>
+      <w:r>
+        <w:t xml:space="preserve"> é um espaçamento entre as bordas e o conteúdo, a diferença para as margens é que declarações de imagem de fundo funcionam nele;</w:t>
+      </w:r>
+    </w:p>
+    <w:p>
+      <w:pPr>
+        <w:spacing w:after="0" w:line="240" w:lineRule="auto"/>
+        <w:jc w:val="both"/>
+      </w:pPr>
+      <w:r>
+        <w:t>O conteúdo (</w:t>
+      </w:r>
+      <w:proofErr w:type="spellStart"/>
+      <w:r>
+        <w:t>content</w:t>
+      </w:r>
+      <w:proofErr w:type="spellEnd"/>
+      <w:r>
+        <w:t>) é o que o seu bloco representa, um texto, uma imagem, um vídeo;</w:t>
       </w:r>
     </w:p>
     <w:p>
@@ -503,7 +644,15 @@
         <w:jc w:val="both"/>
       </w:pPr>
       <w:r>
-        <w:t xml:space="preserve">Depois vamos adicionar uma classe ao &lt;article&gt;, pode </w:t>
+        <w:t>Depois vamos adicionar uma classe ao &lt;</w:t>
+      </w:r>
+      <w:proofErr w:type="spellStart"/>
+      <w:r>
+        <w:t>article</w:t>
+      </w:r>
+      <w:proofErr w:type="spellEnd"/>
+      <w:r>
+        <w:t xml:space="preserve">&gt;, pode </w:t>
       </w:r>
       <w:proofErr w:type="gramStart"/>
       <w:r>
@@ -511,22 +660,46 @@
       </w:r>
       <w:proofErr w:type="gramEnd"/>
       <w:r>
-        <w:t>, e então vamos colocar a cor branca de fundo com a propriedade background e o valor #FFF. Agora conseguimos enxergar o content do box-model.</w:t>
-      </w:r>
-    </w:p>
-    <w:p>
-      <w:pPr>
-        <w:spacing w:after="0" w:line="240" w:lineRule="auto"/>
-        <w:jc w:val="both"/>
-      </w:pPr>
-    </w:p>
-    <w:p>
-      <w:pPr>
-        <w:spacing w:after="0" w:line="240" w:lineRule="auto"/>
-        <w:jc w:val="both"/>
-      </w:pPr>
-      <w:r>
-        <w:t>Vamos adicionar um padding de 10 pixels neste mesmo article. Perceberam o espaçamento que surgiu em volta do nosso conteúdo?</w:t>
+        <w:t xml:space="preserve">, e então vamos colocar a cor branca de fundo com a propriedade background e o valor #FFF. Agora conseguimos enxergar o </w:t>
+      </w:r>
+      <w:proofErr w:type="spellStart"/>
+      <w:r>
+        <w:t>content</w:t>
+      </w:r>
+      <w:proofErr w:type="spellEnd"/>
+      <w:r>
+        <w:t xml:space="preserve"> do box-model.</w:t>
+      </w:r>
+    </w:p>
+    <w:p>
+      <w:pPr>
+        <w:spacing w:after="0" w:line="240" w:lineRule="auto"/>
+        <w:jc w:val="both"/>
+      </w:pPr>
+    </w:p>
+    <w:p>
+      <w:pPr>
+        <w:spacing w:after="0" w:line="240" w:lineRule="auto"/>
+        <w:jc w:val="both"/>
+      </w:pPr>
+      <w:r>
+        <w:t xml:space="preserve">Vamos adicionar um </w:t>
+      </w:r>
+      <w:proofErr w:type="spellStart"/>
+      <w:r>
+        <w:t>padding</w:t>
+      </w:r>
+      <w:proofErr w:type="spellEnd"/>
+      <w:r>
+        <w:t xml:space="preserve"> de 10 pixels neste mesmo </w:t>
+      </w:r>
+      <w:proofErr w:type="spellStart"/>
+      <w:r>
+        <w:t>article</w:t>
+      </w:r>
+      <w:proofErr w:type="spellEnd"/>
+      <w:r>
+        <w:t>. Perceberam o espaçamento que surgiu em volta do nosso conteúdo?</w:t>
       </w:r>
     </w:p>
     <w:p>
@@ -549,37 +722,69 @@
       </w:r>
       <w:proofErr w:type="gramEnd"/>
       <w:r>
-        <w:t xml:space="preserve"> a ele com a propriedade border. Vou falar mais detalhadamente sobre border mais a frente, mas por enquanto vamos deixar essa borda com 3 pixels de largura, o contorno sólido e a cor azul.</w:t>
-      </w:r>
-    </w:p>
-    <w:p>
-      <w:pPr>
-        <w:spacing w:after="0" w:line="240" w:lineRule="auto"/>
-        <w:jc w:val="both"/>
-      </w:pPr>
-    </w:p>
-    <w:p>
-      <w:pPr>
-        <w:spacing w:after="0" w:line="240" w:lineRule="auto"/>
-        <w:jc w:val="both"/>
-      </w:pPr>
-      <w:r>
-        <w:t>E por último vamos adicionar uma margem do lado de fora do post com a propriedade margin e o valor 10 pixels.</w:t>
-      </w:r>
-    </w:p>
-    <w:p>
-      <w:pPr>
-        <w:spacing w:after="0" w:line="240" w:lineRule="auto"/>
-        <w:jc w:val="both"/>
-      </w:pPr>
-    </w:p>
-    <w:p>
-      <w:pPr>
-        <w:spacing w:after="0" w:line="240" w:lineRule="auto"/>
-        <w:jc w:val="both"/>
-      </w:pPr>
-      <w:r>
-        <w:t>E agora inspecionando o nosso elemento conseguimos todas aquelas camadas citadas antes: o conteúdo em azul, o padding em verde, as bordas em marrom e as margens em laranja.</w:t>
+        <w:t xml:space="preserve"> a ele com a propriedade </w:t>
+      </w:r>
+      <w:proofErr w:type="spellStart"/>
+      <w:r>
+        <w:t>border</w:t>
+      </w:r>
+      <w:proofErr w:type="spellEnd"/>
+      <w:r>
+        <w:t xml:space="preserve">. Vou falar mais detalhadamente sobre </w:t>
+      </w:r>
+      <w:proofErr w:type="spellStart"/>
+      <w:r>
+        <w:t>border</w:t>
+      </w:r>
+      <w:proofErr w:type="spellEnd"/>
+      <w:r>
+        <w:t xml:space="preserve"> mais a frente, mas por enquanto vamos deixar essa borda com 3 pixels de largura, o contorno sólido e a cor azul.</w:t>
+      </w:r>
+    </w:p>
+    <w:p>
+      <w:pPr>
+        <w:spacing w:after="0" w:line="240" w:lineRule="auto"/>
+        <w:jc w:val="both"/>
+      </w:pPr>
+    </w:p>
+    <w:p>
+      <w:pPr>
+        <w:spacing w:after="0" w:line="240" w:lineRule="auto"/>
+        <w:jc w:val="both"/>
+      </w:pPr>
+      <w:r>
+        <w:t xml:space="preserve">E por último vamos adicionar uma margem do lado de fora do post com a propriedade </w:t>
+      </w:r>
+      <w:proofErr w:type="spellStart"/>
+      <w:r>
+        <w:t>margin</w:t>
+      </w:r>
+      <w:proofErr w:type="spellEnd"/>
+      <w:r>
+        <w:t xml:space="preserve"> e o valor 10 pixels.</w:t>
+      </w:r>
+    </w:p>
+    <w:p>
+      <w:pPr>
+        <w:spacing w:after="0" w:line="240" w:lineRule="auto"/>
+        <w:jc w:val="both"/>
+      </w:pPr>
+    </w:p>
+    <w:p>
+      <w:pPr>
+        <w:spacing w:after="0" w:line="240" w:lineRule="auto"/>
+        <w:jc w:val="both"/>
+      </w:pPr>
+      <w:r>
+        <w:t xml:space="preserve">E agora inspecionando o nosso elemento conseguimos todas aquelas camadas citadas antes: o conteúdo em azul, o </w:t>
+      </w:r>
+      <w:proofErr w:type="spellStart"/>
+      <w:r>
+        <w:t>padding</w:t>
+      </w:r>
+      <w:proofErr w:type="spellEnd"/>
+      <w:r>
+        <w:t xml:space="preserve"> em verde, as bordas em marrom e as margens em laranja.</w:t>
       </w:r>
     </w:p>
     <w:p>
@@ -648,17 +853,43 @@
         <w:spacing w:after="0" w:line="240" w:lineRule="auto"/>
         <w:jc w:val="both"/>
       </w:pPr>
-      <w:r>
-        <w:t>Padding e Margin</w:t>
-      </w:r>
-    </w:p>
-    <w:p>
-      <w:pPr>
-        <w:spacing w:after="0" w:line="240" w:lineRule="auto"/>
-        <w:jc w:val="both"/>
-      </w:pPr>
-      <w:r>
-        <w:t>Anteriormente usamos o padding e o margin da forma mais básica, com apenas um valor, mas eles são mais poderosos que isso. Se quisermos atribuir tamanhos diferentes para cada lado do box nós podemos, e vamos ver três formas de fazer isso.</w:t>
+      <w:proofErr w:type="spellStart"/>
+      <w:r>
+        <w:t>Padding</w:t>
+      </w:r>
+      <w:proofErr w:type="spellEnd"/>
+      <w:r>
+        <w:t xml:space="preserve"> e </w:t>
+      </w:r>
+      <w:proofErr w:type="spellStart"/>
+      <w:r>
+        <w:t>Margin</w:t>
+      </w:r>
+      <w:proofErr w:type="spellEnd"/>
+    </w:p>
+    <w:p>
+      <w:pPr>
+        <w:spacing w:after="0" w:line="240" w:lineRule="auto"/>
+        <w:jc w:val="both"/>
+      </w:pPr>
+      <w:r>
+        <w:t xml:space="preserve">Anteriormente usamos o </w:t>
+      </w:r>
+      <w:proofErr w:type="spellStart"/>
+      <w:r>
+        <w:t>padding</w:t>
+      </w:r>
+      <w:proofErr w:type="spellEnd"/>
+      <w:r>
+        <w:t xml:space="preserve"> e o </w:t>
+      </w:r>
+      <w:proofErr w:type="spellStart"/>
+      <w:r>
+        <w:t>margin</w:t>
+      </w:r>
+      <w:proofErr w:type="spellEnd"/>
+      <w:r>
+        <w:t xml:space="preserve"> da forma mais básica, com apenas um valor, mas eles são mais poderosos que isso. Se quisermos atribuir tamanhos diferentes para cada lado do box nós podemos, e vamos ver três formas de fazer isso.</w:t>
       </w:r>
     </w:p>
     <w:p>
@@ -808,7 +1039,15 @@
         <w:jc w:val="both"/>
       </w:pPr>
       <w:r>
-        <w:t>Essa opção é mais usada quando temos o mesmo valor para 3 lados, e o quarto precisa ter um valor diferente, então usamos o padding com apenas um valor e uma dessas opções para representar o lado diferente.</w:t>
+        <w:t xml:space="preserve">Essa opção é mais usada quando temos o mesmo valor para 3 lados, e o quarto precisa ter um valor diferente, então usamos o </w:t>
+      </w:r>
+      <w:proofErr w:type="spellStart"/>
+      <w:r>
+        <w:t>padding</w:t>
+      </w:r>
+      <w:proofErr w:type="spellEnd"/>
+      <w:r>
+        <w:t xml:space="preserve"> com apenas um valor e uma dessas opções para representar o lado diferente.</w:t>
       </w:r>
     </w:p>
     <w:p>
@@ -936,17 +1175,27 @@
         <w:spacing w:after="0" w:line="240" w:lineRule="auto"/>
         <w:jc w:val="both"/>
       </w:pPr>
+      <w:proofErr w:type="spellStart"/>
       <w:r>
         <w:t>Border</w:t>
       </w:r>
-    </w:p>
-    <w:p>
-      <w:pPr>
-        <w:spacing w:after="0" w:line="240" w:lineRule="auto"/>
-        <w:jc w:val="both"/>
-      </w:pPr>
-      <w:r>
-        <w:t>Vimos que a propriedade border pode ter 3 valores: a largura, a cor e o estilo, mas existem algumas particularidades nisso.</w:t>
+      <w:proofErr w:type="spellEnd"/>
+    </w:p>
+    <w:p>
+      <w:pPr>
+        <w:spacing w:after="0" w:line="240" w:lineRule="auto"/>
+        <w:jc w:val="both"/>
+      </w:pPr>
+      <w:r>
+        <w:t xml:space="preserve">Vimos que a propriedade </w:t>
+      </w:r>
+      <w:proofErr w:type="spellStart"/>
+      <w:r>
+        <w:t>border</w:t>
+      </w:r>
+      <w:proofErr w:type="spellEnd"/>
+      <w:r>
+        <w:t xml:space="preserve"> pode ter 3 valores: a largura, a cor e o estilo, mas existem algumas particularidades nisso.</w:t>
       </w:r>
     </w:p>
     <w:p>
@@ -962,7 +1211,15 @@
       </w:pPr>
       <w:r>
         <w:lastRenderedPageBreak/>
-        <w:t>A largura pode ser usada com várias unidades, como px, em e mm. A cor pode ser atribuída pelo nome ou por um código hexadecimal, assim como fizemos com o background, e o estilo é representada por palavras-chave, vamos ver algumas delas:</w:t>
+        <w:t xml:space="preserve">A largura pode ser usada com várias unidades, como </w:t>
+      </w:r>
+      <w:proofErr w:type="spellStart"/>
+      <w:r>
+        <w:t>px</w:t>
+      </w:r>
+      <w:proofErr w:type="spellEnd"/>
+      <w:r>
+        <w:t>, em e mm. A cor pode ser atribuída pelo nome ou por um código hexadecimal, assim como fizemos com o background, e o estilo é representada por palavras-chave, vamos ver algumas delas:</w:t>
       </w:r>
     </w:p>
     <w:p>
@@ -991,38 +1248,53 @@
         <w:spacing w:after="0" w:line="240" w:lineRule="auto"/>
         <w:jc w:val="both"/>
       </w:pPr>
-      <w:r>
-        <w:t>solid: mostra uma borda simples e reta;</w:t>
-      </w:r>
-    </w:p>
-    <w:p>
-      <w:pPr>
-        <w:spacing w:after="0" w:line="240" w:lineRule="auto"/>
-        <w:jc w:val="both"/>
-      </w:pPr>
-    </w:p>
-    <w:p>
-      <w:pPr>
-        <w:spacing w:after="0" w:line="240" w:lineRule="auto"/>
-        <w:jc w:val="both"/>
-      </w:pPr>
-      <w:r>
-        <w:t>dotted: são bolinhas com um pequeno espaçamento entre elas;</w:t>
-      </w:r>
-    </w:p>
-    <w:p>
-      <w:pPr>
-        <w:spacing w:after="0" w:line="240" w:lineRule="auto"/>
-        <w:jc w:val="both"/>
-      </w:pPr>
-    </w:p>
-    <w:p>
-      <w:pPr>
-        <w:spacing w:after="0" w:line="240" w:lineRule="auto"/>
-        <w:jc w:val="both"/>
-      </w:pPr>
-      <w:r>
-        <w:t>dashed: forma uma linha tracejada.</w:t>
+      <w:proofErr w:type="spellStart"/>
+      <w:r>
+        <w:t>solid</w:t>
+      </w:r>
+      <w:proofErr w:type="spellEnd"/>
+      <w:r>
+        <w:t>: mostra uma borda simples e reta;</w:t>
+      </w:r>
+    </w:p>
+    <w:p>
+      <w:pPr>
+        <w:spacing w:after="0" w:line="240" w:lineRule="auto"/>
+        <w:jc w:val="both"/>
+      </w:pPr>
+    </w:p>
+    <w:p>
+      <w:pPr>
+        <w:spacing w:after="0" w:line="240" w:lineRule="auto"/>
+        <w:jc w:val="both"/>
+      </w:pPr>
+      <w:proofErr w:type="spellStart"/>
+      <w:r>
+        <w:t>dotted</w:t>
+      </w:r>
+      <w:proofErr w:type="spellEnd"/>
+      <w:r>
+        <w:t>: são bolinhas com um pequeno espaçamento entre elas;</w:t>
+      </w:r>
+    </w:p>
+    <w:p>
+      <w:pPr>
+        <w:spacing w:after="0" w:line="240" w:lineRule="auto"/>
+        <w:jc w:val="both"/>
+      </w:pPr>
+    </w:p>
+    <w:p>
+      <w:pPr>
+        <w:spacing w:after="0" w:line="240" w:lineRule="auto"/>
+        <w:jc w:val="both"/>
+      </w:pPr>
+      <w:proofErr w:type="spellStart"/>
+      <w:r>
+        <w:t>dashed</w:t>
+      </w:r>
+      <w:proofErr w:type="spellEnd"/>
+      <w:r>
+        <w:t>: forma uma linha tracejada.</w:t>
       </w:r>
     </w:p>
     <w:p>
@@ -1052,7 +1324,15 @@
         <w:jc w:val="both"/>
       </w:pPr>
       <w:r>
-        <w:t xml:space="preserve">E se você não quiser usar a propriedade border existem </w:t>
+        <w:t xml:space="preserve">E se você não quiser usar a propriedade </w:t>
+      </w:r>
+      <w:proofErr w:type="spellStart"/>
+      <w:r>
+        <w:t>border</w:t>
+      </w:r>
+      <w:proofErr w:type="spellEnd"/>
+      <w:r>
+        <w:t xml:space="preserve"> existem </w:t>
       </w:r>
       <w:proofErr w:type="gramStart"/>
       <w:r>
@@ -1060,22 +1340,54 @@
       </w:r>
       <w:proofErr w:type="gramEnd"/>
       <w:r>
-        <w:t xml:space="preserve"> específicas para cada aspecto de uma borda, são elas border-width para a largura, border-color para a cor e border-style para o estilo.</w:t>
-      </w:r>
-    </w:p>
-    <w:p>
-      <w:pPr>
-        <w:spacing w:after="0" w:line="240" w:lineRule="auto"/>
-        <w:jc w:val="both"/>
-      </w:pPr>
-    </w:p>
-    <w:p>
-      <w:pPr>
-        <w:spacing w:after="0" w:line="240" w:lineRule="auto"/>
-        <w:jc w:val="both"/>
-      </w:pPr>
-      <w:r>
-        <w:t>Aqui temos o mesmo código anterior de duas formas diferentes, a primeira com o atalho border e a segunda com cada propriedade específica.</w:t>
+        <w:t xml:space="preserve"> específicas para cada aspecto de uma borda, são elas </w:t>
+      </w:r>
+      <w:proofErr w:type="spellStart"/>
+      <w:r>
+        <w:t>border-width</w:t>
+      </w:r>
+      <w:proofErr w:type="spellEnd"/>
+      <w:r>
+        <w:t xml:space="preserve"> para a largura, </w:t>
+      </w:r>
+      <w:proofErr w:type="spellStart"/>
+      <w:r>
+        <w:t>border</w:t>
+      </w:r>
+      <w:proofErr w:type="spellEnd"/>
+      <w:r>
+        <w:t xml:space="preserve">-color para a cor e </w:t>
+      </w:r>
+      <w:proofErr w:type="spellStart"/>
+      <w:r>
+        <w:t>border-style</w:t>
+      </w:r>
+      <w:proofErr w:type="spellEnd"/>
+      <w:r>
+        <w:t xml:space="preserve"> para o estilo.</w:t>
+      </w:r>
+    </w:p>
+    <w:p>
+      <w:pPr>
+        <w:spacing w:after="0" w:line="240" w:lineRule="auto"/>
+        <w:jc w:val="both"/>
+      </w:pPr>
+    </w:p>
+    <w:p>
+      <w:pPr>
+        <w:spacing w:after="0" w:line="240" w:lineRule="auto"/>
+        <w:jc w:val="both"/>
+      </w:pPr>
+      <w:r>
+        <w:t xml:space="preserve">Aqui temos o mesmo código anterior de duas formas diferentes, a primeira com o atalho </w:t>
+      </w:r>
+      <w:proofErr w:type="spellStart"/>
+      <w:r>
+        <w:t>border</w:t>
+      </w:r>
+      <w:proofErr w:type="spellEnd"/>
+      <w:r>
+        <w:t xml:space="preserve"> e a segunda com cada propriedade específica.</w:t>
       </w:r>
     </w:p>
     <w:p>
@@ -1119,38 +1431,64 @@
         <w:spacing w:after="0" w:line="240" w:lineRule="auto"/>
         <w:jc w:val="both"/>
       </w:pPr>
+      <w:proofErr w:type="spellStart"/>
       <w:r>
         <w:t>Border-radius</w:t>
       </w:r>
-    </w:p>
-    <w:p>
-      <w:pPr>
-        <w:spacing w:after="0" w:line="240" w:lineRule="auto"/>
-        <w:jc w:val="both"/>
-      </w:pPr>
-    </w:p>
-    <w:p>
-      <w:pPr>
-        <w:spacing w:after="0" w:line="240" w:lineRule="auto"/>
-        <w:jc w:val="both"/>
-      </w:pPr>
-      <w:r>
-        <w:t>E a última propriedade é o border-radius, ele permite arredondar os cantos de um elemento. Podemos usar várias unidades, mas as mais comuns são os pixels e a porcentagem.</w:t>
-      </w:r>
-    </w:p>
-    <w:p>
-      <w:pPr>
-        <w:spacing w:after="0" w:line="240" w:lineRule="auto"/>
-        <w:jc w:val="both"/>
-      </w:pPr>
-    </w:p>
-    <w:p>
-      <w:pPr>
-        <w:spacing w:after="0" w:line="240" w:lineRule="auto"/>
-        <w:jc w:val="both"/>
-      </w:pPr>
-      <w:r>
-        <w:t xml:space="preserve">Colocando apenas um valor mudamos todos os cantos do elemento, mas seguindo aquela mesma ordem que vimos no padding e margin - topo, direita, inferior e esquerda </w:t>
+      <w:proofErr w:type="spellEnd"/>
+    </w:p>
+    <w:p>
+      <w:pPr>
+        <w:spacing w:after="0" w:line="240" w:lineRule="auto"/>
+        <w:jc w:val="both"/>
+      </w:pPr>
+    </w:p>
+    <w:p>
+      <w:pPr>
+        <w:spacing w:after="0" w:line="240" w:lineRule="auto"/>
+        <w:jc w:val="both"/>
+      </w:pPr>
+      <w:r>
+        <w:t xml:space="preserve">E a última propriedade é o </w:t>
+      </w:r>
+      <w:proofErr w:type="spellStart"/>
+      <w:r>
+        <w:t>border-radius</w:t>
+      </w:r>
+      <w:proofErr w:type="spellEnd"/>
+      <w:r>
+        <w:t>, ele permite arredondar os cantos de um elemento. Podemos usar várias unidades, mas as mais comuns são os pixels e a porcentagem.</w:t>
+      </w:r>
+    </w:p>
+    <w:p>
+      <w:pPr>
+        <w:spacing w:after="0" w:line="240" w:lineRule="auto"/>
+        <w:jc w:val="both"/>
+      </w:pPr>
+    </w:p>
+    <w:p>
+      <w:pPr>
+        <w:spacing w:after="0" w:line="240" w:lineRule="auto"/>
+        <w:jc w:val="both"/>
+      </w:pPr>
+      <w:r>
+        <w:t xml:space="preserve">Colocando apenas um valor mudamos todos os cantos do elemento, mas seguindo aquela mesma ordem que vimos no </w:t>
+      </w:r>
+      <w:proofErr w:type="spellStart"/>
+      <w:r>
+        <w:t>padding</w:t>
+      </w:r>
+      <w:proofErr w:type="spellEnd"/>
+      <w:r>
+        <w:t xml:space="preserve"> e </w:t>
+      </w:r>
+      <w:proofErr w:type="spellStart"/>
+      <w:r>
+        <w:t>margin</w:t>
+      </w:r>
+      <w:proofErr w:type="spellEnd"/>
+      <w:r>
+        <w:t xml:space="preserve"> - topo, direita, inferior e esquerda </w:t>
       </w:r>
       <w:proofErr w:type="gramStart"/>
       <w:r>
@@ -1206,7 +1544,15 @@
         <w:jc w:val="both"/>
       </w:pPr>
       <w:r>
-        <w:t>Vamos aumentar o padding para 15 pixels e colocar uma margem de também de 15 pixels só na parte de baixo do post.</w:t>
+        <w:t xml:space="preserve">Vamos aumentar o </w:t>
+      </w:r>
+      <w:proofErr w:type="spellStart"/>
+      <w:r>
+        <w:t>padding</w:t>
+      </w:r>
+      <w:proofErr w:type="spellEnd"/>
+      <w:r>
+        <w:t xml:space="preserve"> para 15 pixels e colocar uma margem de também de 15 pixels só na parte de baixo do post.</w:t>
       </w:r>
     </w:p>
     <w:p>
@@ -1251,11 +1597,35 @@
         <w:jc w:val="both"/>
       </w:pPr>
       <w:r>
-        <w:t xml:space="preserve">Podemos manter o background branco, mas vamos diminuir a largura das bordas para 2 pixels e mudar a cor para a mesma do texto - #505050 - e por último adicionaremos um border-radius, 5 pixels são suficientes. </w:t>
+        <w:t xml:space="preserve">Podemos manter o background branco, mas vamos diminuir a largura das bordas para 2 pixels e mudar a cor para a mesma do texto - #505050 - e por último adicionaremos um </w:t>
+      </w:r>
+      <w:proofErr w:type="spellStart"/>
+      <w:r>
+        <w:t>border-radius</w:t>
+      </w:r>
+      <w:proofErr w:type="spellEnd"/>
+      <w:r>
+        <w:t xml:space="preserve">, 5 pixels são suficientes. </w:t>
       </w:r>
       <w:r>
         <w:lastRenderedPageBreak/>
-        <w:t>Podemos adicionar esse mesmo de valor de border-radius na imagem, para isso vamos acrescentar uma class a imagem antes.</w:t>
+        <w:t xml:space="preserve">Podemos adicionar esse mesmo de valor de </w:t>
+      </w:r>
+      <w:proofErr w:type="spellStart"/>
+      <w:r>
+        <w:t>border-radius</w:t>
+      </w:r>
+      <w:proofErr w:type="spellEnd"/>
+      <w:r>
+        <w:t xml:space="preserve"> na imagem, para isso vamos acrescentar uma </w:t>
+      </w:r>
+      <w:proofErr w:type="spellStart"/>
+      <w:r>
+        <w:t>class</w:t>
+      </w:r>
+      <w:proofErr w:type="spellEnd"/>
+      <w:r>
+        <w:t xml:space="preserve"> a imagem antes.</w:t>
       </w:r>
     </w:p>
     <w:p>
@@ -1323,32 +1693,58 @@
         <w:spacing w:after="0" w:line="240" w:lineRule="auto"/>
         <w:jc w:val="both"/>
       </w:pPr>
+      <w:proofErr w:type="spellStart"/>
       <w:r>
         <w:t>font-family</w:t>
       </w:r>
-    </w:p>
-    <w:p>
-      <w:pPr>
-        <w:spacing w:after="0" w:line="240" w:lineRule="auto"/>
-        <w:jc w:val="both"/>
-      </w:pPr>
-      <w:r>
-        <w:t>Com o font-family podemos alterar a fonte dos nossos textos, como uma fonte da internet ou uma que esteja instalada no nosso computador, mas vamos nos ater às fontes seguras, chamadas de web safe fonts.</w:t>
-      </w:r>
-    </w:p>
-    <w:p>
-      <w:pPr>
-        <w:spacing w:after="0" w:line="240" w:lineRule="auto"/>
-        <w:jc w:val="both"/>
-      </w:pPr>
-    </w:p>
-    <w:p>
-      <w:pPr>
-        <w:spacing w:after="0" w:line="240" w:lineRule="auto"/>
-        <w:jc w:val="both"/>
-      </w:pPr>
-      <w:r>
-        <w:t>Essas fontes são chamadas assim pois são encontradas em quases todos os sistemas e podem ser usadas sem preocupação.</w:t>
+      <w:proofErr w:type="spellEnd"/>
+    </w:p>
+    <w:p>
+      <w:pPr>
+        <w:spacing w:after="0" w:line="240" w:lineRule="auto"/>
+        <w:jc w:val="both"/>
+      </w:pPr>
+      <w:r>
+        <w:t xml:space="preserve">Com o </w:t>
+      </w:r>
+      <w:proofErr w:type="spellStart"/>
+      <w:r>
+        <w:t>font-family</w:t>
+      </w:r>
+      <w:proofErr w:type="spellEnd"/>
+      <w:r>
+        <w:t xml:space="preserve"> podemos alterar a fonte dos nossos textos, como uma fonte da internet ou uma que esteja instalada no nosso computador, mas vamos nos ater às fontes seguras, chamadas de web safe </w:t>
+      </w:r>
+      <w:proofErr w:type="spellStart"/>
+      <w:r>
+        <w:t>fonts</w:t>
+      </w:r>
+      <w:proofErr w:type="spellEnd"/>
+      <w:r>
+        <w:t>.</w:t>
+      </w:r>
+    </w:p>
+    <w:p>
+      <w:pPr>
+        <w:spacing w:after="0" w:line="240" w:lineRule="auto"/>
+        <w:jc w:val="both"/>
+      </w:pPr>
+    </w:p>
+    <w:p>
+      <w:pPr>
+        <w:spacing w:after="0" w:line="240" w:lineRule="auto"/>
+        <w:jc w:val="both"/>
+      </w:pPr>
+      <w:r>
+        <w:t xml:space="preserve">Essas fontes são chamadas assim pois são encontradas em </w:t>
+      </w:r>
+      <w:proofErr w:type="spellStart"/>
+      <w:r>
+        <w:t>quases</w:t>
+      </w:r>
+      <w:proofErr w:type="spellEnd"/>
+      <w:r>
+        <w:t xml:space="preserve"> todos os sistemas e podem ser usadas sem preocupação.</w:t>
       </w:r>
     </w:p>
     <w:p>
@@ -1377,17 +1773,27 @@
         <w:spacing w:after="0" w:line="240" w:lineRule="auto"/>
         <w:jc w:val="both"/>
       </w:pPr>
+      <w:proofErr w:type="spellStart"/>
       <w:r>
         <w:t>font-size</w:t>
       </w:r>
-    </w:p>
-    <w:p>
-      <w:pPr>
-        <w:spacing w:after="0" w:line="240" w:lineRule="auto"/>
-        <w:jc w:val="both"/>
-      </w:pPr>
-      <w:r>
-        <w:t xml:space="preserve">O font-size nos ajuda a mudar o tamanho do texto, existem algumas unidades de medida para </w:t>
+      <w:proofErr w:type="spellEnd"/>
+    </w:p>
+    <w:p>
+      <w:pPr>
+        <w:spacing w:after="0" w:line="240" w:lineRule="auto"/>
+        <w:jc w:val="both"/>
+      </w:pPr>
+      <w:r>
+        <w:t xml:space="preserve">O </w:t>
+      </w:r>
+      <w:proofErr w:type="spellStart"/>
+      <w:r>
+        <w:t>font-size</w:t>
+      </w:r>
+      <w:proofErr w:type="spellEnd"/>
+      <w:r>
+        <w:t xml:space="preserve"> nos ajuda a mudar o tamanho do texto, existem algumas unidades de medida para </w:t>
       </w:r>
       <w:proofErr w:type="gramStart"/>
       <w:r>
@@ -1424,17 +1830,43 @@
         <w:spacing w:after="0" w:line="240" w:lineRule="auto"/>
         <w:jc w:val="both"/>
       </w:pPr>
+      <w:proofErr w:type="spellStart"/>
       <w:r>
         <w:t>font-style</w:t>
       </w:r>
-    </w:p>
-    <w:p>
-      <w:pPr>
-        <w:spacing w:after="0" w:line="240" w:lineRule="auto"/>
-        <w:jc w:val="both"/>
-      </w:pPr>
-      <w:r>
-        <w:t>Usamos o font-style para tornar um texto itálico, na maioria das vezes você usará apenas o valor italic para ele, mas se precisar tirar o itálico de um texto você pode usar o valor normal.</w:t>
+      <w:proofErr w:type="spellEnd"/>
+    </w:p>
+    <w:p>
+      <w:pPr>
+        <w:spacing w:after="0" w:line="240" w:lineRule="auto"/>
+        <w:jc w:val="both"/>
+      </w:pPr>
+      <w:r>
+        <w:t xml:space="preserve">Usamos o </w:t>
+      </w:r>
+      <w:proofErr w:type="spellStart"/>
+      <w:r>
+        <w:t>font-style</w:t>
+      </w:r>
+      <w:proofErr w:type="spellEnd"/>
+      <w:r>
+        <w:t xml:space="preserve"> para </w:t>
+      </w:r>
+      <w:proofErr w:type="spellStart"/>
+      <w:r>
+        <w:t>tornar</w:t>
+      </w:r>
+      <w:proofErr w:type="spellEnd"/>
+      <w:r>
+        <w:t xml:space="preserve"> um texto itálico, na maioria das vezes você usará apenas o valor </w:t>
+      </w:r>
+      <w:proofErr w:type="spellStart"/>
+      <w:r>
+        <w:t>italic</w:t>
+      </w:r>
+      <w:proofErr w:type="spellEnd"/>
+      <w:r>
+        <w:t xml:space="preserve"> para ele, mas se precisar tirar o itálico de um texto você pode usar o valor normal.</w:t>
       </w:r>
     </w:p>
     <w:sectPr>

</xml_diff>